<commit_message>
Updated coursework part 5
</commit_message>
<xml_diff>
--- a/Group Work/Part 5/Part5_CW Dubai CW PG Thursday 6.docx
+++ b/Group Work/Part 5/Part5_CW Dubai CW PG Thursday 6.docx
@@ -8,7 +8,7 @@
           <w:noProof/>
         </w:rPr>
         <w:drawing>
-          <wp:anchor distT="0" distB="0" distL="114300" distR="114300" simplePos="0" relativeHeight="251659264" behindDoc="0" locked="0" layoutInCell="1" allowOverlap="1" wp14:anchorId="62EABEE4" wp14:editId="789E3443">
+          <wp:anchor distT="0" distB="0" distL="114300" distR="114300" simplePos="0" relativeHeight="251659264" behindDoc="0" locked="0" layoutInCell="1" allowOverlap="1" wp14:anchorId="62EABEE4" wp14:editId="3266AD62">
             <wp:simplePos x="0" y="0"/>
             <wp:positionH relativeFrom="margin">
               <wp:align>right</wp:align>
@@ -149,7 +149,15 @@
         <w:t xml:space="preserve">  </w:t>
       </w:r>
       <w:r>
-        <w:t xml:space="preserve">Pratibha Yadubanshi  </w:t>
+        <w:t xml:space="preserve">Pratibha </w:t>
+      </w:r>
+      <w:proofErr w:type="spellStart"/>
+      <w:r>
+        <w:t>Yadubanshi</w:t>
+      </w:r>
+      <w:proofErr w:type="spellEnd"/>
+      <w:r>
+        <w:t xml:space="preserve">  </w:t>
       </w:r>
       <w:r>
         <w:t xml:space="preserve">|  </w:t>
@@ -248,7 +256,19 @@
         <w:t xml:space="preserve">How can the </w:t>
       </w:r>
       <w:r>
-        <w:t>performance of a machine learning model get influenced by data balancing through augmentation and synthetic data? Additionally, what consequences does this balancing approach have on the overall accuracy and reliability of an image dataset?</w:t>
+        <w:t>performance of a machine learning model get influenced by data balancing through augmentation and synthetic data?</w:t>
+      </w:r>
+      <w:r>
+        <w:t xml:space="preserve"> </w:t>
+      </w:r>
+      <w:r>
+        <w:t xml:space="preserve">what consequences does this balancing approach have on the overall accuracy and reliability of </w:t>
+      </w:r>
+      <w:r>
+        <w:t xml:space="preserve">the </w:t>
+      </w:r>
+      <w:r>
+        <w:t>dataset?</w:t>
       </w:r>
     </w:p>
     <w:p>
@@ -439,7 +459,7 @@
     </w:p>
     <w:p>
       <w:pPr>
-        <w:pStyle w:val="ListParagraph"/>
+        <w:jc w:val="center"/>
       </w:pPr>
       <w:r>
         <w:rPr>
@@ -447,8 +467,8 @@
         </w:rPr>
         <w:lastRenderedPageBreak/>
         <w:drawing>
-          <wp:inline distT="0" distB="0" distL="0" distR="0" wp14:anchorId="414552C8" wp14:editId="1B858A37">
-            <wp:extent cx="4848225" cy="2124000"/>
+          <wp:inline distT="0" distB="0" distL="0" distR="0" wp14:anchorId="414552C8" wp14:editId="5AB23B17">
+            <wp:extent cx="4991100" cy="2419350"/>
             <wp:effectExtent l="0" t="0" r="0" b="0"/>
             <wp:docPr id="1321644678" name="Chart 1"/>
             <wp:cNvGraphicFramePr/>
@@ -461,6 +481,7 @@
         </w:drawing>
       </w:r>
     </w:p>
+    <w:p/>
     <w:p>
       <w:pPr>
         <w:rPr>
@@ -493,16 +514,7 @@
         <w:t>These scores provide an initial assessment of classifier performance on the imbalanced dataset,</w:t>
       </w:r>
       <w:r>
-        <w:t xml:space="preserve"> </w:t>
-      </w:r>
-      <w:r>
-        <w:t xml:space="preserve">forming the basis for future </w:t>
-      </w:r>
-      <w:r>
-        <w:t>development</w:t>
-      </w:r>
-      <w:r>
-        <w:t xml:space="preserve"> strategies.</w:t>
+        <w:t xml:space="preserve"> forming the basis for future development strategies.</w:t>
       </w:r>
     </w:p>
     <w:tbl>
@@ -1008,6 +1020,7 @@
       </w:tr>
     </w:tbl>
     <w:p/>
+    <w:p/>
     <w:p>
       <w:r>
         <w:rPr>
@@ -1085,7 +1098,15 @@
         </w:numPr>
       </w:pPr>
       <w:r>
-        <w:t>Mix of Over sampling and under sampling</w:t>
+        <w:t xml:space="preserve">SMOTE + Under </w:t>
+      </w:r>
+      <w:proofErr w:type="gramStart"/>
+      <w:r>
+        <w:t>Sampling(</w:t>
+      </w:r>
+      <w:proofErr w:type="gramEnd"/>
+      <w:r>
+        <w:t>50%)</w:t>
       </w:r>
     </w:p>
     <w:p>
@@ -1097,6 +1118,18 @@
         </w:numPr>
       </w:pPr>
       <w:r>
+        <w:t>SMOTEENN</w:t>
+      </w:r>
+    </w:p>
+    <w:p>
+      <w:pPr>
+        <w:pStyle w:val="ListParagraph"/>
+        <w:numPr>
+          <w:ilvl w:val="0"/>
+          <w:numId w:val="1"/>
+        </w:numPr>
+      </w:pPr>
+      <w:r>
         <w:t xml:space="preserve">Augmentation using </w:t>
       </w:r>
       <w:proofErr w:type="spellStart"/>
@@ -1113,8 +1146,11 @@
       </w:r>
       <w:proofErr w:type="spellEnd"/>
     </w:p>
+    <w:p/>
+    <w:p/>
     <w:p>
       <w:r>
+        <w:lastRenderedPageBreak/>
         <w:t>The following table presents the model's performance metrics across these different approaches:</w:t>
       </w:r>
     </w:p>
@@ -3171,11 +3207,25 @@
             <w:pPr>
               <w:jc w:val="center"/>
             </w:pPr>
+            <w:r>
+              <w:t>Augmentation</w:t>
+            </w:r>
+          </w:p>
+          <w:p>
+            <w:pPr>
+              <w:jc w:val="center"/>
+            </w:pPr>
+            <w:r>
+              <w:t>(</w:t>
+            </w:r>
             <w:proofErr w:type="spellStart"/>
             <w:r>
               <w:t>Keras</w:t>
             </w:r>
             <w:proofErr w:type="spellEnd"/>
+            <w:r>
+              <w:t>)</w:t>
+            </w:r>
           </w:p>
         </w:tc>
         <w:tc>
@@ -3672,53 +3722,48 @@
     </w:p>
     <w:p/>
     <w:p>
-      <w:r>
+      <w:pPr>
         <w:rPr>
           <w:b/>
           <w:bCs/>
         </w:rPr>
-        <w:t xml:space="preserve">Dimensionality reduced </w:t>
-      </w:r>
-      <w:proofErr w:type="gramStart"/>
+      </w:pPr>
       <w:r>
         <w:rPr>
           <w:b/>
           <w:bCs/>
         </w:rPr>
-        <w:t>dataset</w:t>
-      </w:r>
-      <w:proofErr w:type="gramEnd"/>
+        <w:t>Data Augmentation</w:t>
+      </w:r>
     </w:p>
     <w:p>
       <w:r>
-        <w:t>We applied PCA</w:t>
-      </w:r>
-      <w:r>
-        <w:t xml:space="preserve"> with a 99% of </w:t>
-      </w:r>
-      <w:r>
-        <w:t>va</w:t>
-      </w:r>
-      <w:r>
-        <w:t>riance</w:t>
-      </w:r>
-      <w:r>
-        <w:t xml:space="preserve"> retention</w:t>
-      </w:r>
-      <w:r>
-        <w:t xml:space="preserve">. </w:t>
+        <w:t>After</w:t>
+      </w:r>
+      <w:r>
+        <w:t xml:space="preserve"> the application of data augmentation using </w:t>
+      </w:r>
+      <w:proofErr w:type="spellStart"/>
+      <w:r>
+        <w:t>Keras</w:t>
+      </w:r>
+      <w:proofErr w:type="spellEnd"/>
+      <w:r>
+        <w:t xml:space="preserve"> </w:t>
+      </w:r>
+      <w:proofErr w:type="spellStart"/>
+      <w:r>
+        <w:t>ImageDataGenerator</w:t>
+      </w:r>
+      <w:proofErr w:type="spellEnd"/>
+      <w:r>
+        <w:t xml:space="preserve">, which included settings such as rotation, width shift, height shift, zoom, and fill mode, a balanced dataset was created with 2250 images per class. </w:t>
       </w:r>
       <w:r>
         <w:t>Then</w:t>
       </w:r>
       <w:r>
-        <w:t>, the reduced-dimension data was evaluated using various classifiers</w:t>
-      </w:r>
-      <w:r>
-        <w:t>.</w:t>
-      </w:r>
-      <w:r>
-        <w:t xml:space="preserve"> This approach aims to capture the essential information in the dataset while reducing its dimensionality, potentially improving the efficiency and generalization of the machine learning models.</w:t>
+        <w:t>, this augmented dataset was tested on various classifiers, yielding the following test metrics:</w:t>
       </w:r>
     </w:p>
     <w:tbl>
@@ -3899,7 +3944,7 @@
               <w:jc w:val="center"/>
             </w:pPr>
             <w:r>
-              <w:t>14.4%</w:t>
+              <w:t>12.4%</w:t>
             </w:r>
           </w:p>
         </w:tc>
@@ -3914,7 +3959,7 @@
               <w:jc w:val="center"/>
             </w:pPr>
             <w:r>
-              <w:t>13.2%</w:t>
+              <w:t>55.3%</w:t>
             </w:r>
           </w:p>
         </w:tc>
@@ -3929,7 +3974,7 @@
               <w:jc w:val="center"/>
             </w:pPr>
             <w:r>
-              <w:t>19.3%</w:t>
+              <w:t>68.6%</w:t>
             </w:r>
           </w:p>
         </w:tc>
@@ -3944,7 +3989,7 @@
               <w:jc w:val="center"/>
             </w:pPr>
             <w:r>
-              <w:t>10%</w:t>
+              <w:t>75.9%</w:t>
             </w:r>
           </w:p>
         </w:tc>
@@ -3986,7 +4031,7 @@
               <w:jc w:val="center"/>
             </w:pPr>
             <w:r>
-              <w:t>20.1%</w:t>
+              <w:t>37.4%</w:t>
             </w:r>
           </w:p>
         </w:tc>
@@ -4001,7 +4046,7 @@
               <w:jc w:val="center"/>
             </w:pPr>
             <w:r>
-              <w:t>19.5%</w:t>
+              <w:t>60.3%</w:t>
             </w:r>
           </w:p>
         </w:tc>
@@ -4016,7 +4061,7 @@
               <w:jc w:val="center"/>
             </w:pPr>
             <w:r>
-              <w:t xml:space="preserve"> 19.5%</w:t>
+              <w:t>70.8%</w:t>
             </w:r>
           </w:p>
         </w:tc>
@@ -4031,13 +4076,7 @@
               <w:jc w:val="center"/>
             </w:pPr>
             <w:r>
-              <w:t>16.</w:t>
-            </w:r>
-            <w:r>
-              <w:t>6</w:t>
-            </w:r>
-            <w:r>
-              <w:t>%</w:t>
+              <w:t>78.5%</w:t>
             </w:r>
           </w:p>
         </w:tc>
@@ -4079,7 +4118,7 @@
               <w:jc w:val="center"/>
             </w:pPr>
             <w:r>
-              <w:t>14.4%</w:t>
+              <w:t>12.4%</w:t>
             </w:r>
           </w:p>
         </w:tc>
@@ -4094,7 +4133,7 @@
               <w:jc w:val="center"/>
             </w:pPr>
             <w:r>
-              <w:t>13.2%</w:t>
+              <w:t>55.3%</w:t>
             </w:r>
           </w:p>
         </w:tc>
@@ -4109,13 +4148,7 @@
               <w:jc w:val="center"/>
             </w:pPr>
             <w:r>
-              <w:t>19.</w:t>
-            </w:r>
-            <w:r>
-              <w:t>3</w:t>
-            </w:r>
-            <w:r>
-              <w:t>%</w:t>
+              <w:t>68.6%</w:t>
             </w:r>
           </w:p>
         </w:tc>
@@ -4130,7 +4163,7 @@
               <w:jc w:val="center"/>
             </w:pPr>
             <w:r>
-              <w:t>10%</w:t>
+              <w:t>75.9%</w:t>
             </w:r>
           </w:p>
         </w:tc>
@@ -4172,7 +4205,7 @@
               <w:jc w:val="center"/>
             </w:pPr>
             <w:r>
-              <w:t>14.5%</w:t>
+              <w:t>17.3%</w:t>
             </w:r>
           </w:p>
         </w:tc>
@@ -4187,7 +4220,7 @@
               <w:jc w:val="center"/>
             </w:pPr>
             <w:r>
-              <w:t>15.2%</w:t>
+              <w:t>57.4%</w:t>
             </w:r>
           </w:p>
         </w:tc>
@@ -4202,7 +4235,7 @@
               <w:jc w:val="center"/>
             </w:pPr>
             <w:r>
-              <w:t>18.9%</w:t>
+              <w:t>69.4%</w:t>
             </w:r>
           </w:p>
         </w:tc>
@@ -4217,7 +4250,7 @@
               <w:jc w:val="center"/>
             </w:pPr>
             <w:r>
-              <w:t>11.4%</w:t>
+              <w:t>76.9%</w:t>
             </w:r>
           </w:p>
         </w:tc>
@@ -4226,10 +4259,30 @@
     <w:p/>
     <w:p>
       <w:r>
-        <w:t>These low scores indicate that the application of PCA with a 0.99 variance retention threshold did not lead to a significant improvement in the classifiers' performance on the transformed data. It suggests that the reduced-dimensional representation may not capture sufficient information</w:t>
-      </w:r>
-      <w:r>
-        <w:t>.</w:t>
+        <w:lastRenderedPageBreak/>
+        <w:t xml:space="preserve">Comparing the scores directly, it's evident that the SMOTE-transformed data generally outperformed the dataset augmented with </w:t>
+      </w:r>
+      <w:proofErr w:type="spellStart"/>
+      <w:r>
+        <w:t>Keras</w:t>
+      </w:r>
+      <w:proofErr w:type="spellEnd"/>
+      <w:r>
+        <w:t xml:space="preserve"> </w:t>
+      </w:r>
+      <w:proofErr w:type="spellStart"/>
+      <w:r>
+        <w:t>ImageDataGenerator</w:t>
+      </w:r>
+      <w:proofErr w:type="spellEnd"/>
+      <w:r>
+        <w:t xml:space="preserve"> across various classifiers. Specifically, the SMOTE-transformed data showed higher scores in terms of accuracy, precision, recall, and F1 Score compared to the augmented dataset.</w:t>
+      </w:r>
+      <w:r>
+        <w:t xml:space="preserve"> </w:t>
+      </w:r>
+      <w:r>
+        <w:t xml:space="preserve">While data augmentation is beneficial for introducing diversity in training data and improving generalization, SMOTE is designed to address imbalances in class distribution. </w:t>
       </w:r>
     </w:p>
     <w:p/>
@@ -4245,616 +4298,8 @@
           <w:b/>
           <w:bCs/>
         </w:rPr>
-        <w:t>Data Augmentation</w:t>
-      </w:r>
-    </w:p>
-    <w:p>
-      <w:r>
-        <w:t>After</w:t>
-      </w:r>
-      <w:r>
-        <w:t xml:space="preserve"> the application of data augmentation using </w:t>
-      </w:r>
-      <w:proofErr w:type="spellStart"/>
-      <w:r>
-        <w:t>Keras</w:t>
-      </w:r>
-      <w:proofErr w:type="spellEnd"/>
-      <w:r>
-        <w:t xml:space="preserve"> </w:t>
-      </w:r>
-      <w:proofErr w:type="spellStart"/>
-      <w:r>
-        <w:t>ImageDataGenerator</w:t>
-      </w:r>
-      <w:proofErr w:type="spellEnd"/>
-      <w:r>
-        <w:t xml:space="preserve">, which included settings such as rotation, width shift, height shift, zoom, and fill mode, a balanced dataset was created with </w:t>
-      </w:r>
-      <w:r>
-        <w:lastRenderedPageBreak/>
-        <w:t xml:space="preserve">2250 images per class. </w:t>
-      </w:r>
-      <w:r>
-        <w:t>Then</w:t>
-      </w:r>
-      <w:r>
-        <w:t>, this augmented dataset was tested on various classifiers, yielding the following test metrics:</w:t>
-      </w:r>
-    </w:p>
-    <w:tbl>
-      <w:tblPr>
-        <w:tblStyle w:val="TableGrid"/>
-        <w:tblW w:w="8926" w:type="dxa"/>
-        <w:tblLook w:val="04A0" w:firstRow="1" w:lastRow="0" w:firstColumn="1" w:lastColumn="0" w:noHBand="0" w:noVBand="1"/>
-      </w:tblPr>
-      <w:tblGrid>
-        <w:gridCol w:w="1743"/>
-        <w:gridCol w:w="1795"/>
-        <w:gridCol w:w="1796"/>
-        <w:gridCol w:w="1796"/>
-        <w:gridCol w:w="1796"/>
-      </w:tblGrid>
-      <w:tr>
-        <w:trPr>
-          <w:trHeight w:val="20"/>
-        </w:trPr>
-        <w:tc>
-          <w:tcPr>
-            <w:tcW w:w="1743" w:type="dxa"/>
-            <w:tcBorders>
-              <w:top w:val="single" w:sz="4" w:space="0" w:color="auto"/>
-              <w:left w:val="single" w:sz="4" w:space="0" w:color="auto"/>
-              <w:bottom w:val="single" w:sz="4" w:space="0" w:color="auto"/>
-              <w:right w:val="single" w:sz="4" w:space="0" w:color="auto"/>
-            </w:tcBorders>
-            <w:shd w:val="clear" w:color="auto" w:fill="BDD6EE" w:themeFill="accent5" w:themeFillTint="66"/>
-            <w:vAlign w:val="center"/>
-          </w:tcPr>
-          <w:p>
-            <w:pPr>
-              <w:jc w:val="center"/>
-            </w:pPr>
-            <w:r>
-              <w:rPr>
-                <w:b/>
-                <w:bCs/>
-              </w:rPr>
-              <w:t>Performance</w:t>
-            </w:r>
-          </w:p>
-        </w:tc>
-        <w:tc>
-          <w:tcPr>
-            <w:tcW w:w="1795" w:type="dxa"/>
-            <w:tcBorders>
-              <w:left w:val="single" w:sz="4" w:space="0" w:color="auto"/>
-            </w:tcBorders>
-            <w:shd w:val="clear" w:color="auto" w:fill="BDD6EE" w:themeFill="accent5" w:themeFillTint="66"/>
-            <w:vAlign w:val="center"/>
-          </w:tcPr>
-          <w:p>
-            <w:pPr>
-              <w:jc w:val="center"/>
-              <w:rPr>
-                <w:b/>
-                <w:bCs/>
-              </w:rPr>
-            </w:pPr>
-            <w:r>
-              <w:rPr>
-                <w:b/>
-                <w:bCs/>
-              </w:rPr>
-              <w:t>Naïve Bayes</w:t>
-            </w:r>
-          </w:p>
-        </w:tc>
-        <w:tc>
-          <w:tcPr>
-            <w:tcW w:w="1796" w:type="dxa"/>
-            <w:shd w:val="clear" w:color="auto" w:fill="BDD6EE" w:themeFill="accent5" w:themeFillTint="66"/>
-            <w:vAlign w:val="center"/>
-          </w:tcPr>
-          <w:p>
-            <w:pPr>
-              <w:jc w:val="center"/>
-              <w:rPr>
-                <w:b/>
-                <w:bCs/>
-              </w:rPr>
-            </w:pPr>
-            <w:r>
-              <w:rPr>
-                <w:b/>
-                <w:bCs/>
-              </w:rPr>
-              <w:t>Decision Tree</w:t>
-            </w:r>
-          </w:p>
-        </w:tc>
-        <w:tc>
-          <w:tcPr>
-            <w:tcW w:w="1796" w:type="dxa"/>
-            <w:shd w:val="clear" w:color="auto" w:fill="BDD6EE" w:themeFill="accent5" w:themeFillTint="66"/>
-            <w:vAlign w:val="center"/>
-          </w:tcPr>
-          <w:p>
-            <w:pPr>
-              <w:jc w:val="center"/>
-              <w:rPr>
-                <w:b/>
-                <w:bCs/>
-              </w:rPr>
-            </w:pPr>
-            <w:r>
-              <w:rPr>
-                <w:b/>
-                <w:bCs/>
-              </w:rPr>
-              <w:t>Random Forest</w:t>
-            </w:r>
-          </w:p>
-        </w:tc>
-        <w:tc>
-          <w:tcPr>
-            <w:tcW w:w="1796" w:type="dxa"/>
-            <w:shd w:val="clear" w:color="auto" w:fill="BDD6EE" w:themeFill="accent5" w:themeFillTint="66"/>
-            <w:vAlign w:val="center"/>
-          </w:tcPr>
-          <w:p>
-            <w:pPr>
-              <w:jc w:val="center"/>
-              <w:rPr>
-                <w:b/>
-                <w:bCs/>
-              </w:rPr>
-            </w:pPr>
-            <w:r>
-              <w:rPr>
-                <w:b/>
-                <w:bCs/>
-              </w:rPr>
-              <w:t>Logistic Regression</w:t>
-            </w:r>
-          </w:p>
-        </w:tc>
-      </w:tr>
-      <w:tr>
-        <w:trPr>
-          <w:trHeight w:val="20"/>
-        </w:trPr>
-        <w:tc>
-          <w:tcPr>
-            <w:tcW w:w="1743" w:type="dxa"/>
-            <w:tcBorders>
-              <w:top w:val="single" w:sz="4" w:space="0" w:color="auto"/>
-            </w:tcBorders>
-            <w:shd w:val="clear" w:color="auto" w:fill="FFF2CC" w:themeFill="accent4" w:themeFillTint="33"/>
-            <w:vAlign w:val="center"/>
-          </w:tcPr>
-          <w:p>
-            <w:pPr>
-              <w:rPr>
-                <w:b/>
-                <w:bCs/>
-              </w:rPr>
-            </w:pPr>
-            <w:r>
-              <w:rPr>
-                <w:b/>
-                <w:bCs/>
-              </w:rPr>
-              <w:t>Accuracy</w:t>
-            </w:r>
-          </w:p>
-        </w:tc>
-        <w:tc>
-          <w:tcPr>
-            <w:tcW w:w="1795" w:type="dxa"/>
-            <w:shd w:val="clear" w:color="auto" w:fill="FFF2CC" w:themeFill="accent4" w:themeFillTint="33"/>
-            <w:vAlign w:val="center"/>
-          </w:tcPr>
-          <w:p>
-            <w:pPr>
-              <w:jc w:val="center"/>
-            </w:pPr>
-            <w:r>
-              <w:t>12.4%</w:t>
-            </w:r>
-          </w:p>
-        </w:tc>
-        <w:tc>
-          <w:tcPr>
-            <w:tcW w:w="1796" w:type="dxa"/>
-            <w:shd w:val="clear" w:color="auto" w:fill="FFF2CC" w:themeFill="accent4" w:themeFillTint="33"/>
-            <w:vAlign w:val="center"/>
-          </w:tcPr>
-          <w:p>
-            <w:pPr>
-              <w:jc w:val="center"/>
-            </w:pPr>
-            <w:r>
-              <w:t>55.3%</w:t>
-            </w:r>
-          </w:p>
-        </w:tc>
-        <w:tc>
-          <w:tcPr>
-            <w:tcW w:w="1796" w:type="dxa"/>
-            <w:shd w:val="clear" w:color="auto" w:fill="FFF2CC" w:themeFill="accent4" w:themeFillTint="33"/>
-            <w:vAlign w:val="center"/>
-          </w:tcPr>
-          <w:p>
-            <w:pPr>
-              <w:jc w:val="center"/>
-            </w:pPr>
-            <w:r>
-              <w:t>68.6%</w:t>
-            </w:r>
-          </w:p>
-        </w:tc>
-        <w:tc>
-          <w:tcPr>
-            <w:tcW w:w="1796" w:type="dxa"/>
-            <w:shd w:val="clear" w:color="auto" w:fill="FFF2CC" w:themeFill="accent4" w:themeFillTint="33"/>
-            <w:vAlign w:val="center"/>
-          </w:tcPr>
-          <w:p>
-            <w:pPr>
-              <w:jc w:val="center"/>
-            </w:pPr>
-            <w:r>
-              <w:t>75.9%</w:t>
-            </w:r>
-          </w:p>
-        </w:tc>
-      </w:tr>
-      <w:tr>
-        <w:trPr>
-          <w:trHeight w:val="20"/>
-        </w:trPr>
-        <w:tc>
-          <w:tcPr>
-            <w:tcW w:w="1743" w:type="dxa"/>
-            <w:shd w:val="clear" w:color="auto" w:fill="FFF2CC" w:themeFill="accent4" w:themeFillTint="33"/>
-            <w:vAlign w:val="center"/>
-          </w:tcPr>
-          <w:p>
-            <w:pPr>
-              <w:rPr>
-                <w:b/>
-                <w:bCs/>
-              </w:rPr>
-            </w:pPr>
-            <w:r>
-              <w:rPr>
-                <w:b/>
-                <w:bCs/>
-              </w:rPr>
-              <w:t>Precision</w:t>
-            </w:r>
-          </w:p>
-        </w:tc>
-        <w:tc>
-          <w:tcPr>
-            <w:tcW w:w="1795" w:type="dxa"/>
-            <w:shd w:val="clear" w:color="auto" w:fill="FFF2CC" w:themeFill="accent4" w:themeFillTint="33"/>
-            <w:vAlign w:val="center"/>
-          </w:tcPr>
-          <w:p>
-            <w:pPr>
-              <w:jc w:val="center"/>
-            </w:pPr>
-            <w:r>
-              <w:t>37.4%</w:t>
-            </w:r>
-          </w:p>
-        </w:tc>
-        <w:tc>
-          <w:tcPr>
-            <w:tcW w:w="1796" w:type="dxa"/>
-            <w:shd w:val="clear" w:color="auto" w:fill="FFF2CC" w:themeFill="accent4" w:themeFillTint="33"/>
-            <w:vAlign w:val="center"/>
-          </w:tcPr>
-          <w:p>
-            <w:pPr>
-              <w:jc w:val="center"/>
-            </w:pPr>
-            <w:r>
-              <w:t>60.3%</w:t>
-            </w:r>
-          </w:p>
-        </w:tc>
-        <w:tc>
-          <w:tcPr>
-            <w:tcW w:w="1796" w:type="dxa"/>
-            <w:shd w:val="clear" w:color="auto" w:fill="FFF2CC" w:themeFill="accent4" w:themeFillTint="33"/>
-            <w:vAlign w:val="center"/>
-          </w:tcPr>
-          <w:p>
-            <w:pPr>
-              <w:jc w:val="center"/>
-            </w:pPr>
-            <w:r>
-              <w:t>70.8%</w:t>
-            </w:r>
-          </w:p>
-        </w:tc>
-        <w:tc>
-          <w:tcPr>
-            <w:tcW w:w="1796" w:type="dxa"/>
-            <w:shd w:val="clear" w:color="auto" w:fill="FFF2CC" w:themeFill="accent4" w:themeFillTint="33"/>
-            <w:vAlign w:val="center"/>
-          </w:tcPr>
-          <w:p>
-            <w:pPr>
-              <w:jc w:val="center"/>
-            </w:pPr>
-            <w:r>
-              <w:t>78.5%</w:t>
-            </w:r>
-          </w:p>
-        </w:tc>
-      </w:tr>
-      <w:tr>
-        <w:trPr>
-          <w:trHeight w:val="20"/>
-        </w:trPr>
-        <w:tc>
-          <w:tcPr>
-            <w:tcW w:w="1743" w:type="dxa"/>
-            <w:shd w:val="clear" w:color="auto" w:fill="FFF2CC" w:themeFill="accent4" w:themeFillTint="33"/>
-            <w:vAlign w:val="center"/>
-          </w:tcPr>
-          <w:p>
-            <w:pPr>
-              <w:rPr>
-                <w:b/>
-                <w:bCs/>
-              </w:rPr>
-            </w:pPr>
-            <w:r>
-              <w:rPr>
-                <w:b/>
-                <w:bCs/>
-              </w:rPr>
-              <w:t>Recall</w:t>
-            </w:r>
-          </w:p>
-        </w:tc>
-        <w:tc>
-          <w:tcPr>
-            <w:tcW w:w="1795" w:type="dxa"/>
-            <w:shd w:val="clear" w:color="auto" w:fill="FFF2CC" w:themeFill="accent4" w:themeFillTint="33"/>
-            <w:vAlign w:val="center"/>
-          </w:tcPr>
-          <w:p>
-            <w:pPr>
-              <w:jc w:val="center"/>
-            </w:pPr>
-            <w:r>
-              <w:t>12.4%</w:t>
-            </w:r>
-          </w:p>
-        </w:tc>
-        <w:tc>
-          <w:tcPr>
-            <w:tcW w:w="1796" w:type="dxa"/>
-            <w:shd w:val="clear" w:color="auto" w:fill="FFF2CC" w:themeFill="accent4" w:themeFillTint="33"/>
-            <w:vAlign w:val="center"/>
-          </w:tcPr>
-          <w:p>
-            <w:pPr>
-              <w:jc w:val="center"/>
-            </w:pPr>
-            <w:r>
-              <w:t>55.3%</w:t>
-            </w:r>
-          </w:p>
-        </w:tc>
-        <w:tc>
-          <w:tcPr>
-            <w:tcW w:w="1796" w:type="dxa"/>
-            <w:shd w:val="clear" w:color="auto" w:fill="FFF2CC" w:themeFill="accent4" w:themeFillTint="33"/>
-            <w:vAlign w:val="center"/>
-          </w:tcPr>
-          <w:p>
-            <w:pPr>
-              <w:jc w:val="center"/>
-            </w:pPr>
-            <w:r>
-              <w:t>68.6%</w:t>
-            </w:r>
-          </w:p>
-        </w:tc>
-        <w:tc>
-          <w:tcPr>
-            <w:tcW w:w="1796" w:type="dxa"/>
-            <w:shd w:val="clear" w:color="auto" w:fill="FFF2CC" w:themeFill="accent4" w:themeFillTint="33"/>
-            <w:vAlign w:val="center"/>
-          </w:tcPr>
-          <w:p>
-            <w:pPr>
-              <w:jc w:val="center"/>
-            </w:pPr>
-            <w:r>
-              <w:t>75.9%</w:t>
-            </w:r>
-          </w:p>
-        </w:tc>
-      </w:tr>
-      <w:tr>
-        <w:trPr>
-          <w:trHeight w:val="20"/>
-        </w:trPr>
-        <w:tc>
-          <w:tcPr>
-            <w:tcW w:w="1743" w:type="dxa"/>
-            <w:shd w:val="clear" w:color="auto" w:fill="FFF2CC" w:themeFill="accent4" w:themeFillTint="33"/>
-            <w:vAlign w:val="center"/>
-          </w:tcPr>
-          <w:p>
-            <w:pPr>
-              <w:rPr>
-                <w:b/>
-                <w:bCs/>
-              </w:rPr>
-            </w:pPr>
-            <w:r>
-              <w:rPr>
-                <w:b/>
-                <w:bCs/>
-              </w:rPr>
-              <w:t>F1-Score</w:t>
-            </w:r>
-          </w:p>
-        </w:tc>
-        <w:tc>
-          <w:tcPr>
-            <w:tcW w:w="1795" w:type="dxa"/>
-            <w:shd w:val="clear" w:color="auto" w:fill="FFF2CC" w:themeFill="accent4" w:themeFillTint="33"/>
-            <w:vAlign w:val="center"/>
-          </w:tcPr>
-          <w:p>
-            <w:pPr>
-              <w:jc w:val="center"/>
-            </w:pPr>
-            <w:r>
-              <w:t>17.3%</w:t>
-            </w:r>
-          </w:p>
-        </w:tc>
-        <w:tc>
-          <w:tcPr>
-            <w:tcW w:w="1796" w:type="dxa"/>
-            <w:shd w:val="clear" w:color="auto" w:fill="FFF2CC" w:themeFill="accent4" w:themeFillTint="33"/>
-            <w:vAlign w:val="center"/>
-          </w:tcPr>
-          <w:p>
-            <w:pPr>
-              <w:jc w:val="center"/>
-            </w:pPr>
-            <w:r>
-              <w:t>57.4%</w:t>
-            </w:r>
-          </w:p>
-        </w:tc>
-        <w:tc>
-          <w:tcPr>
-            <w:tcW w:w="1796" w:type="dxa"/>
-            <w:shd w:val="clear" w:color="auto" w:fill="FFF2CC" w:themeFill="accent4" w:themeFillTint="33"/>
-            <w:vAlign w:val="center"/>
-          </w:tcPr>
-          <w:p>
-            <w:pPr>
-              <w:jc w:val="center"/>
-            </w:pPr>
-            <w:r>
-              <w:t>69.4%</w:t>
-            </w:r>
-          </w:p>
-        </w:tc>
-        <w:tc>
-          <w:tcPr>
-            <w:tcW w:w="1796" w:type="dxa"/>
-            <w:shd w:val="clear" w:color="auto" w:fill="FFF2CC" w:themeFill="accent4" w:themeFillTint="33"/>
-            <w:vAlign w:val="center"/>
-          </w:tcPr>
-          <w:p>
-            <w:pPr>
-              <w:jc w:val="center"/>
-            </w:pPr>
-            <w:r>
-              <w:t>76.9%</w:t>
-            </w:r>
-          </w:p>
-        </w:tc>
-      </w:tr>
-    </w:tbl>
-    <w:p/>
-    <w:p>
-      <w:r>
-        <w:t xml:space="preserve">Comparing the scores directly, it's evident that the SMOTE-transformed data generally outperformed the dataset augmented with </w:t>
-      </w:r>
-      <w:proofErr w:type="spellStart"/>
-      <w:r>
-        <w:t>Keras</w:t>
-      </w:r>
-      <w:proofErr w:type="spellEnd"/>
-      <w:r>
-        <w:t xml:space="preserve"> </w:t>
-      </w:r>
-      <w:proofErr w:type="spellStart"/>
-      <w:r>
-        <w:t>ImageDataGenerator</w:t>
-      </w:r>
-      <w:proofErr w:type="spellEnd"/>
-      <w:r>
-        <w:t xml:space="preserve"> across various classifiers. Specifically, the SMOTE-transformed data showed higher scores in terms of accuracy, precision, recall, and F1 Score compared to the augmented dataset.</w:t>
-      </w:r>
-      <w:r>
-        <w:t xml:space="preserve"> </w:t>
-      </w:r>
-      <w:r>
-        <w:t xml:space="preserve">While data augmentation is beneficial for introducing diversity in training data and improving generalization, SMOTE is designed to address imbalances in class distribution. </w:t>
-      </w:r>
-    </w:p>
-    <w:p/>
-    <w:p>
-      <w:pPr>
-        <w:rPr>
-          <w:b/>
-          <w:bCs/>
-        </w:rPr>
-      </w:pPr>
-      <w:r>
-        <w:rPr>
-          <w:b/>
-          <w:bCs/>
-        </w:rPr>
-        <w:t>CNN</w:t>
-      </w:r>
-    </w:p>
-    <w:p>
-      <w:r>
-        <w:t xml:space="preserve">The implementation of Convolutional Neural Network (CNN) model incorporating both SMOTE synthetic data and augmented samples resulted in impressive accuracies of </w:t>
-      </w:r>
-      <w:r>
-        <w:rPr>
-          <w:b/>
-          <w:bCs/>
-        </w:rPr>
-        <w:t xml:space="preserve">93.3% </w:t>
-      </w:r>
-      <w:r>
-        <w:t>and</w:t>
-      </w:r>
-      <w:r>
-        <w:rPr>
-          <w:b/>
-          <w:bCs/>
-        </w:rPr>
-        <w:t xml:space="preserve"> 94.2%, </w:t>
-      </w:r>
-      <w:r>
-        <w:t>respectively. This dual strategy demonstrated its effectiveness in enhancing the model's performance.</w:t>
-      </w:r>
-      <w:r>
-        <w:t xml:space="preserve"> </w:t>
-      </w:r>
-      <w:r>
-        <w:t xml:space="preserve">The use of CNNs, particularly when trained on a diverse dataset comprising synthetically generated instances from SMOTE and augmented data, contributed to improved generalization and robustness. </w:t>
-      </w:r>
-    </w:p>
-    <w:p/>
-    <w:p>
-      <w:pPr>
-        <w:rPr>
-          <w:b/>
-          <w:bCs/>
-        </w:rPr>
-      </w:pPr>
+        <w:t>Key Observations/</w:t>
+      </w:r>
       <w:r>
         <w:rPr>
           <w:b/>
@@ -4864,14 +4309,478 @@
       </w:r>
     </w:p>
     <w:p>
-      <w:r>
-        <w:t xml:space="preserve">In summary, the </w:t>
-      </w:r>
-      <w:r>
-        <w:t>study</w:t>
-      </w:r>
-      <w:r>
-        <w:t xml:space="preserve"> into data balancing techniques for an imbalanced image dataset revealed that SMOTE, Random Over Sampling, and a combination of SMOTE with Under Sampling substantially improved classifier performance, addressing the challenges posed by class imbalances. While dimensionality reduction through PCA did not yield significant improvements, data augmentation with </w:t>
+      <w:pPr>
+        <w:pStyle w:val="ListParagraph"/>
+        <w:numPr>
+          <w:ilvl w:val="0"/>
+          <w:numId w:val="21"/>
+        </w:numPr>
+        <w:spacing w:line="240" w:lineRule="auto"/>
+      </w:pPr>
+      <w:r>
+        <w:t xml:space="preserve">Though </w:t>
+      </w:r>
+      <w:r>
+        <w:t>there</w:t>
+      </w:r>
+      <w:r>
+        <w:t xml:space="preserve"> was no improvement </w:t>
+      </w:r>
+      <w:r>
+        <w:t>in the performance of the model with various balancing techniques, training environment did show a slight increase. Highlighting below the Random Forest Classifier performance in both the environments.</w:t>
+      </w:r>
+    </w:p>
+    <w:tbl>
+      <w:tblPr>
+        <w:tblStyle w:val="TableGrid"/>
+        <w:tblW w:w="8931" w:type="dxa"/>
+        <w:tblLook w:val="04A0" w:firstRow="1" w:lastRow="0" w:firstColumn="1" w:lastColumn="0" w:noHBand="0" w:noVBand="1"/>
+      </w:tblPr>
+      <w:tblGrid>
+        <w:gridCol w:w="3119"/>
+        <w:gridCol w:w="3118"/>
+        <w:gridCol w:w="2694"/>
+      </w:tblGrid>
+      <w:tr>
+        <w:trPr>
+          <w:trHeight w:val="270"/>
+        </w:trPr>
+        <w:tc>
+          <w:tcPr>
+            <w:tcW w:w="3119" w:type="dxa"/>
+            <w:tcBorders>
+              <w:top w:val="nil"/>
+              <w:left w:val="nil"/>
+              <w:bottom w:val="single" w:sz="4" w:space="0" w:color="auto"/>
+              <w:right w:val="single" w:sz="4" w:space="0" w:color="auto"/>
+            </w:tcBorders>
+            <w:vAlign w:val="center"/>
+          </w:tcPr>
+          <w:p>
+            <w:pPr>
+              <w:rPr>
+                <w:b/>
+                <w:bCs/>
+              </w:rPr>
+            </w:pPr>
+          </w:p>
+        </w:tc>
+        <w:tc>
+          <w:tcPr>
+            <w:tcW w:w="3118" w:type="dxa"/>
+            <w:tcBorders>
+              <w:left w:val="single" w:sz="4" w:space="0" w:color="auto"/>
+            </w:tcBorders>
+            <w:shd w:val="clear" w:color="auto" w:fill="BDD6EE" w:themeFill="accent5" w:themeFillTint="66"/>
+            <w:vAlign w:val="center"/>
+          </w:tcPr>
+          <w:p>
+            <w:pPr>
+              <w:jc w:val="center"/>
+              <w:rPr>
+                <w:b/>
+                <w:bCs/>
+              </w:rPr>
+            </w:pPr>
+            <w:r>
+              <w:rPr>
+                <w:b/>
+                <w:bCs/>
+              </w:rPr>
+              <w:t>10-Fold Cross Validation</w:t>
+            </w:r>
+          </w:p>
+        </w:tc>
+        <w:tc>
+          <w:tcPr>
+            <w:tcW w:w="2694" w:type="dxa"/>
+            <w:shd w:val="clear" w:color="auto" w:fill="BDD6EE" w:themeFill="accent5" w:themeFillTint="66"/>
+            <w:vAlign w:val="center"/>
+          </w:tcPr>
+          <w:p>
+            <w:pPr>
+              <w:jc w:val="center"/>
+              <w:rPr>
+                <w:b/>
+                <w:bCs/>
+              </w:rPr>
+            </w:pPr>
+            <w:r>
+              <w:rPr>
+                <w:b/>
+                <w:bCs/>
+              </w:rPr>
+              <w:t>Testing Dataset</w:t>
+            </w:r>
+          </w:p>
+        </w:tc>
+      </w:tr>
+      <w:tr>
+        <w:trPr>
+          <w:trHeight w:val="293"/>
+        </w:trPr>
+        <w:tc>
+          <w:tcPr>
+            <w:tcW w:w="3119" w:type="dxa"/>
+            <w:tcBorders>
+              <w:top w:val="single" w:sz="4" w:space="0" w:color="auto"/>
+            </w:tcBorders>
+            <w:shd w:val="clear" w:color="auto" w:fill="BDD6EE" w:themeFill="accent5" w:themeFillTint="66"/>
+            <w:vAlign w:val="center"/>
+          </w:tcPr>
+          <w:p>
+            <w:r>
+              <w:rPr>
+                <w:b/>
+                <w:bCs/>
+              </w:rPr>
+              <w:t>Initial dataset</w:t>
+            </w:r>
+          </w:p>
+        </w:tc>
+        <w:tc>
+          <w:tcPr>
+            <w:tcW w:w="3118" w:type="dxa"/>
+            <w:vAlign w:val="center"/>
+          </w:tcPr>
+          <w:p>
+            <w:pPr>
+              <w:jc w:val="center"/>
+            </w:pPr>
+            <w:r>
+              <w:t>97.8 %</w:t>
+            </w:r>
+          </w:p>
+        </w:tc>
+        <w:tc>
+          <w:tcPr>
+            <w:tcW w:w="2694" w:type="dxa"/>
+            <w:vAlign w:val="center"/>
+          </w:tcPr>
+          <w:p>
+            <w:pPr>
+              <w:jc w:val="center"/>
+            </w:pPr>
+            <w:r>
+              <w:t>77.5%</w:t>
+            </w:r>
+          </w:p>
+        </w:tc>
+      </w:tr>
+      <w:tr>
+        <w:trPr>
+          <w:trHeight w:val="203"/>
+        </w:trPr>
+        <w:tc>
+          <w:tcPr>
+            <w:tcW w:w="3119" w:type="dxa"/>
+            <w:shd w:val="clear" w:color="auto" w:fill="BDD6EE" w:themeFill="accent5" w:themeFillTint="66"/>
+            <w:vAlign w:val="center"/>
+          </w:tcPr>
+          <w:p>
+            <w:r>
+              <w:rPr>
+                <w:b/>
+                <w:bCs/>
+              </w:rPr>
+              <w:t>ROS</w:t>
+            </w:r>
+          </w:p>
+        </w:tc>
+        <w:tc>
+          <w:tcPr>
+            <w:tcW w:w="3118" w:type="dxa"/>
+            <w:vAlign w:val="center"/>
+          </w:tcPr>
+          <w:p>
+            <w:pPr>
+              <w:jc w:val="center"/>
+            </w:pPr>
+            <w:r>
+              <w:t>99.4 %</w:t>
+            </w:r>
+          </w:p>
+        </w:tc>
+        <w:tc>
+          <w:tcPr>
+            <w:tcW w:w="2694" w:type="dxa"/>
+            <w:vAlign w:val="center"/>
+          </w:tcPr>
+          <w:p>
+            <w:pPr>
+              <w:jc w:val="center"/>
+            </w:pPr>
+            <w:r>
+              <w:t>77 %</w:t>
+            </w:r>
+          </w:p>
+        </w:tc>
+      </w:tr>
+      <w:tr>
+        <w:trPr>
+          <w:trHeight w:val="253"/>
+        </w:trPr>
+        <w:tc>
+          <w:tcPr>
+            <w:tcW w:w="3119" w:type="dxa"/>
+            <w:shd w:val="clear" w:color="auto" w:fill="BDD6EE" w:themeFill="accent5" w:themeFillTint="66"/>
+            <w:vAlign w:val="center"/>
+          </w:tcPr>
+          <w:p>
+            <w:r>
+              <w:rPr>
+                <w:b/>
+                <w:bCs/>
+              </w:rPr>
+              <w:t>RUS</w:t>
+            </w:r>
+          </w:p>
+        </w:tc>
+        <w:tc>
+          <w:tcPr>
+            <w:tcW w:w="3118" w:type="dxa"/>
+            <w:vAlign w:val="center"/>
+          </w:tcPr>
+          <w:p>
+            <w:pPr>
+              <w:jc w:val="center"/>
+            </w:pPr>
+            <w:r>
+              <w:t>90.7%</w:t>
+            </w:r>
+          </w:p>
+        </w:tc>
+        <w:tc>
+          <w:tcPr>
+            <w:tcW w:w="2694" w:type="dxa"/>
+            <w:vAlign w:val="center"/>
+          </w:tcPr>
+          <w:p>
+            <w:pPr>
+              <w:jc w:val="center"/>
+            </w:pPr>
+            <w:r>
+              <w:t>65.5%</w:t>
+            </w:r>
+          </w:p>
+        </w:tc>
+      </w:tr>
+      <w:tr>
+        <w:trPr>
+          <w:trHeight w:val="275"/>
+        </w:trPr>
+        <w:tc>
+          <w:tcPr>
+            <w:tcW w:w="3119" w:type="dxa"/>
+            <w:shd w:val="clear" w:color="auto" w:fill="BDD6EE" w:themeFill="accent5" w:themeFillTint="66"/>
+            <w:vAlign w:val="center"/>
+          </w:tcPr>
+          <w:p>
+            <w:r>
+              <w:rPr>
+                <w:b/>
+                <w:bCs/>
+              </w:rPr>
+              <w:t>SMOTE</w:t>
+            </w:r>
+          </w:p>
+        </w:tc>
+        <w:tc>
+          <w:tcPr>
+            <w:tcW w:w="3118" w:type="dxa"/>
+            <w:vAlign w:val="center"/>
+          </w:tcPr>
+          <w:p>
+            <w:pPr>
+              <w:jc w:val="center"/>
+              <w:rPr>
+                <w:highlight w:val="green"/>
+              </w:rPr>
+            </w:pPr>
+            <w:r>
+              <w:rPr>
+                <w:highlight w:val="green"/>
+              </w:rPr>
+              <w:t>99.3%</w:t>
+            </w:r>
+          </w:p>
+        </w:tc>
+        <w:tc>
+          <w:tcPr>
+            <w:tcW w:w="2694" w:type="dxa"/>
+            <w:vAlign w:val="center"/>
+          </w:tcPr>
+          <w:p>
+            <w:pPr>
+              <w:jc w:val="center"/>
+              <w:rPr>
+                <w:highlight w:val="green"/>
+              </w:rPr>
+            </w:pPr>
+            <w:r>
+              <w:rPr>
+                <w:highlight w:val="green"/>
+              </w:rPr>
+              <w:t>77.5%</w:t>
+            </w:r>
+          </w:p>
+        </w:tc>
+      </w:tr>
+      <w:tr>
+        <w:trPr>
+          <w:trHeight w:val="362"/>
+        </w:trPr>
+        <w:tc>
+          <w:tcPr>
+            <w:tcW w:w="3119" w:type="dxa"/>
+            <w:shd w:val="clear" w:color="auto" w:fill="BDD6EE" w:themeFill="accent5" w:themeFillTint="66"/>
+            <w:vAlign w:val="center"/>
+          </w:tcPr>
+          <w:p>
+            <w:pPr>
+              <w:rPr>
+                <w:b/>
+                <w:bCs/>
+              </w:rPr>
+            </w:pPr>
+            <w:r>
+              <w:rPr>
+                <w:b/>
+                <w:bCs/>
+              </w:rPr>
+              <w:t xml:space="preserve">SMOTE + Under </w:t>
+            </w:r>
+            <w:proofErr w:type="gramStart"/>
+            <w:r>
+              <w:rPr>
+                <w:b/>
+                <w:bCs/>
+              </w:rPr>
+              <w:t>Sampling(</w:t>
+            </w:r>
+            <w:proofErr w:type="gramEnd"/>
+            <w:r>
+              <w:rPr>
+                <w:b/>
+                <w:bCs/>
+              </w:rPr>
+              <w:t>50%)</w:t>
+            </w:r>
+          </w:p>
+        </w:tc>
+        <w:tc>
+          <w:tcPr>
+            <w:tcW w:w="3118" w:type="dxa"/>
+            <w:vAlign w:val="center"/>
+          </w:tcPr>
+          <w:p>
+            <w:pPr>
+              <w:jc w:val="center"/>
+            </w:pPr>
+            <w:r>
+              <w:t>98.2%</w:t>
+            </w:r>
+          </w:p>
+        </w:tc>
+        <w:tc>
+          <w:tcPr>
+            <w:tcW w:w="2694" w:type="dxa"/>
+            <w:vAlign w:val="center"/>
+          </w:tcPr>
+          <w:p>
+            <w:pPr>
+              <w:jc w:val="center"/>
+            </w:pPr>
+            <w:r>
+              <w:t>75.8%</w:t>
+            </w:r>
+          </w:p>
+        </w:tc>
+      </w:tr>
+      <w:tr>
+        <w:trPr>
+          <w:trHeight w:val="303"/>
+        </w:trPr>
+        <w:tc>
+          <w:tcPr>
+            <w:tcW w:w="3119" w:type="dxa"/>
+            <w:shd w:val="clear" w:color="auto" w:fill="BDD6EE" w:themeFill="accent5" w:themeFillTint="66"/>
+            <w:vAlign w:val="center"/>
+          </w:tcPr>
+          <w:p>
+            <w:pPr>
+              <w:rPr>
+                <w:b/>
+                <w:bCs/>
+              </w:rPr>
+            </w:pPr>
+            <w:r>
+              <w:rPr>
+                <w:b/>
+                <w:bCs/>
+              </w:rPr>
+              <w:t>SMOTEENN</w:t>
+            </w:r>
+          </w:p>
+        </w:tc>
+        <w:tc>
+          <w:tcPr>
+            <w:tcW w:w="3118" w:type="dxa"/>
+            <w:vAlign w:val="center"/>
+          </w:tcPr>
+          <w:p>
+            <w:pPr>
+              <w:jc w:val="center"/>
+            </w:pPr>
+            <w:r>
+              <w:t>99.5%</w:t>
+            </w:r>
+          </w:p>
+        </w:tc>
+        <w:tc>
+          <w:tcPr>
+            <w:tcW w:w="2694" w:type="dxa"/>
+            <w:vAlign w:val="center"/>
+          </w:tcPr>
+          <w:p>
+            <w:pPr>
+              <w:jc w:val="center"/>
+            </w:pPr>
+            <w:r>
+              <w:t>75.3%</w:t>
+            </w:r>
+          </w:p>
+        </w:tc>
+      </w:tr>
+    </w:tbl>
+    <w:p>
+      <w:pPr>
+        <w:pStyle w:val="ListParagraph"/>
+        <w:ind w:left="1440"/>
+      </w:pPr>
+    </w:p>
+    <w:p>
+      <w:pPr>
+        <w:pStyle w:val="ListParagraph"/>
+        <w:numPr>
+          <w:ilvl w:val="0"/>
+          <w:numId w:val="21"/>
+        </w:numPr>
+      </w:pPr>
+      <w:r>
+        <w:t>SMOTE balancing technique gave the best results.</w:t>
+      </w:r>
+    </w:p>
+    <w:p>
+      <w:pPr>
+        <w:pStyle w:val="ListParagraph"/>
+        <w:numPr>
+          <w:ilvl w:val="0"/>
+          <w:numId w:val="21"/>
+        </w:numPr>
+      </w:pPr>
+      <w:r>
+        <w:t xml:space="preserve">Augmentation using </w:t>
       </w:r>
       <w:proofErr w:type="spellStart"/>
       <w:r>
@@ -4879,53 +4788,181 @@
       </w:r>
       <w:proofErr w:type="spellEnd"/>
       <w:r>
+        <w:t xml:space="preserve"> Image Data Generator did not show significant improvement in the performance of the model as well. </w:t>
+      </w:r>
+    </w:p>
+    <w:p>
+      <w:pPr>
+        <w:pStyle w:val="ListParagraph"/>
+        <w:numPr>
+          <w:ilvl w:val="0"/>
+          <w:numId w:val="21"/>
+        </w:numPr>
+      </w:pPr>
+      <w:r>
+        <w:t>Explored the impact of balancing on PCA with 99% info retention data. This brought down the accuracy of different classifiers.</w:t>
+      </w:r>
+    </w:p>
+    <w:p>
+      <w:pPr>
+        <w:pStyle w:val="ListParagraph"/>
+        <w:numPr>
+          <w:ilvl w:val="0"/>
+          <w:numId w:val="21"/>
+        </w:numPr>
+      </w:pPr>
+      <w:r>
+        <w:t xml:space="preserve">Applying CNN on augmented data and SMOTE did show impressive accuracies of </w:t>
+      </w:r>
+      <w:r>
+        <w:rPr>
+          <w:highlight w:val="green"/>
+        </w:rPr>
+        <w:t>93.6 %</w:t>
+      </w:r>
+      <w:r>
         <w:t xml:space="preserve"> </w:t>
       </w:r>
-      <w:proofErr w:type="spellStart"/>
-      <w:r>
-        <w:t>ImageDataGenerator</w:t>
-      </w:r>
-      <w:proofErr w:type="spellEnd"/>
-      <w:r>
-        <w:t xml:space="preserve"> showcased lower performance compared to SMOTE. The implementation of Convolutional Neural Networks incorporating SMOTE synthetic data and augmented samples demonstrated remarkable accuracy, emphasizing the effectiveness of a dual strategy for enhanced model generalization and robustness. Overall, the strategic application of data balancing techniques, especially SMOTE, holds promise for optimizing machine learning model performance in imbalanced image datasets.</w:t>
+      <w:proofErr w:type="gramStart"/>
+      <w:r>
+        <w:t xml:space="preserve">and  </w:t>
+      </w:r>
+      <w:r>
+        <w:rPr>
+          <w:highlight w:val="green"/>
+        </w:rPr>
+        <w:t>93.3</w:t>
+      </w:r>
+      <w:proofErr w:type="gramEnd"/>
+      <w:r>
+        <w:rPr>
+          <w:highlight w:val="green"/>
+        </w:rPr>
+        <w:t xml:space="preserve"> %</w:t>
+      </w:r>
+      <w:r>
+        <w:t xml:space="preserve"> respectively.</w:t>
       </w:r>
     </w:p>
     <w:p/>
     <w:p/>
     <w:p>
       <w:pPr>
-        <w:pStyle w:val="ListParagraph"/>
-        <w:numPr>
-          <w:ilvl w:val="0"/>
-          <w:numId w:val="12"/>
-        </w:numPr>
         <w:rPr>
-          <w:rStyle w:val="Hyperlink"/>
-          <w:color w:val="auto"/>
-          <w:u w:val="none"/>
+          <w:b/>
+          <w:bCs/>
         </w:rPr>
       </w:pPr>
+      <w:r>
+        <w:rPr>
+          <w:b/>
+          <w:bCs/>
+        </w:rPr>
+        <w:t>References</w:t>
+      </w:r>
+    </w:p>
+    <w:p>
+      <w:r>
+        <w:t xml:space="preserve">Brownlee, J. (2021) </w:t>
+      </w:r>
+      <w:r>
+        <w:rPr>
+          <w:i/>
+          <w:iCs/>
+        </w:rPr>
+        <w:t xml:space="preserve">Random Oversampling and </w:t>
+      </w:r>
       <w:proofErr w:type="spellStart"/>
       <w:r>
-        <w:t>Github</w:t>
+        <w:rPr>
+          <w:i/>
+          <w:iCs/>
+        </w:rPr>
+        <w:t>Undersampling</w:t>
       </w:r>
       <w:proofErr w:type="spellEnd"/>
       <w:r>
-        <w:t xml:space="preserve"> Link: </w:t>
+        <w:rPr>
+          <w:i/>
+          <w:iCs/>
+        </w:rPr>
+        <w:t xml:space="preserve"> for Imbalanced Classification.</w:t>
+      </w:r>
+      <w:r>
+        <w:t xml:space="preserve"> </w:t>
+      </w:r>
+      <w:r>
+        <w:t xml:space="preserve">Available at: </w:t>
       </w:r>
       <w:hyperlink r:id="rId11" w:history="1">
         <w:r>
           <w:rPr>
             <w:rStyle w:val="Hyperlink"/>
           </w:rPr>
-          <w:t>https://github.com/amannuhman/F21DL-CW</w:t>
+          <w:t>https://machinelearningmastery.com/random-oversampling-and-undersampling-for-imbalanced-classification/</w:t>
         </w:r>
       </w:hyperlink>
+      <w:r>
+        <w:t xml:space="preserve">. </w:t>
+      </w:r>
+      <w:r>
+        <w:t xml:space="preserve">(Accessed: </w:t>
+      </w:r>
+      <w:r>
+        <w:t xml:space="preserve">30 November </w:t>
+      </w:r>
+      <w:r>
+        <w:t>2023).</w:t>
+      </w:r>
     </w:p>
     <w:p>
       <w:pPr>
-        <w:pStyle w:val="ListParagraph"/>
-        <w:ind w:left="360"/>
+        <w:spacing w:after="0"/>
+      </w:pPr>
+    </w:p>
+    <w:p>
+      <w:r>
+        <w:t xml:space="preserve">Brownlee, J. (2021) </w:t>
+      </w:r>
+      <w:r>
+        <w:rPr>
+          <w:i/>
+          <w:iCs/>
+        </w:rPr>
+        <w:t>SMOTE for Imbalanced Classification with Python.</w:t>
+      </w:r>
+      <w:r>
+        <w:t xml:space="preserve"> </w:t>
+      </w:r>
+      <w:r>
+        <w:t xml:space="preserve">Available at: </w:t>
+      </w:r>
+      <w:hyperlink r:id="rId12" w:history="1">
+        <w:r>
+          <w:rPr>
+            <w:rStyle w:val="Hyperlink"/>
+          </w:rPr>
+          <w:t>https://machinelearningmastery.com/smote-oversampling-for-imbalanced-classification/</w:t>
+        </w:r>
+      </w:hyperlink>
+      <w:r>
+        <w:t>.</w:t>
+      </w:r>
+      <w:r>
+        <w:t xml:space="preserve"> </w:t>
+      </w:r>
+      <w:r>
+        <w:t xml:space="preserve">(Accessed: </w:t>
+      </w:r>
+      <w:r>
+        <w:t xml:space="preserve">30 November </w:t>
+      </w:r>
+      <w:r>
+        <w:t>2023).</w:t>
+      </w:r>
+    </w:p>
+    <w:p>
+      <w:pPr>
         <w:rPr>
           <w:rStyle w:val="Hyperlink"/>
         </w:rPr>
@@ -4954,7 +4991,7 @@
       </w:r>
     </w:p>
     <w:sectPr>
-      <w:footerReference w:type="default" r:id="rId12"/>
+      <w:footerReference w:type="default" r:id="rId13"/>
       <w:pgSz w:w="11906" w:h="16838"/>
       <w:pgMar w:top="1440" w:right="1440" w:bottom="1440" w:left="1440" w:header="708" w:footer="708" w:gutter="0"/>
       <w:cols w:space="708"/>
@@ -5145,6 +5182,95 @@
 <file path=word/numbering.xml><?xml version="1.0" encoding="utf-8"?>
 <w:numbering xmlns:wpc="http://schemas.microsoft.com/office/word/2010/wordprocessingCanvas" xmlns:cx="http://schemas.microsoft.com/office/drawing/2014/chartex" xmlns:cx1="http://schemas.microsoft.com/office/drawing/2015/9/8/chartex" xmlns:cx2="http://schemas.microsoft.com/office/drawing/2015/10/21/chartex" xmlns:cx3="http://schemas.microsoft.com/office/drawing/2016/5/9/chartex" xmlns:cx4="http://schemas.microsoft.com/office/drawing/2016/5/10/chartex" xmlns:cx5="http://schemas.microsoft.com/office/drawing/2016/5/11/chartex" xmlns:cx6="http://schemas.microsoft.com/office/drawing/2016/5/12/chartex" xmlns:cx7="http://schemas.microsoft.com/office/drawing/2016/5/13/chartex" xmlns:cx8="http://schemas.microsoft.com/office/drawing/2016/5/14/chartex" xmlns:mc="http://schemas.openxmlformats.org/markup-compatibility/2006" xmlns:aink="http://schemas.microsoft.com/office/drawing/2016/ink" xmlns:am3d="http://schemas.microsoft.com/office/drawing/2017/model3d" xmlns:o="urn:schemas-microsoft-com:office:office" xmlns:oel="http://schemas.microsoft.com/office/2019/extlst" xmlns:r="http://schemas.openxmlformats.org/officeDocument/2006/relationships" xmlns:m="http://schemas.openxmlformats.org/officeDocument/2006/math" xmlns:v="urn:schemas-microsoft-com:vml" xmlns:wp14="http://schemas.microsoft.com/office/word/2010/wordprocessingDrawing" xmlns:wp="http://schemas.openxmlformats.org/drawingml/2006/wordprocessingDrawing" xmlns:w10="urn:schemas-microsoft-com:office:word" xmlns:w="http://schemas.openxmlformats.org/wordprocessingml/2006/main" xmlns:w14="http://schemas.microsoft.com/office/word/2010/wordml" xmlns:w15="http://schemas.microsoft.com/office/word/2012/wordml" xmlns:w16cex="http://schemas.microsoft.com/office/word/2018/wordml/cex" xmlns:w16cid="http://schemas.microsoft.com/office/word/2016/wordml/cid" xmlns:w16="http://schemas.microsoft.com/office/word/2018/wordml" xmlns:w16sdtdh="http://schemas.microsoft.com/office/word/2020/wordml/sdtdatahash" xmlns:w16se="http://schemas.microsoft.com/office/word/2015/wordml/symex" xmlns:wpg="http://schemas.microsoft.com/office/word/2010/wordprocessingGroup" xmlns:wpi="http://schemas.microsoft.com/office/word/2010/wordprocessingInk" xmlns:wne="http://schemas.microsoft.com/office/word/2006/wordml" xmlns:wps="http://schemas.microsoft.com/office/word/2010/wordprocessingShape" mc:Ignorable="w14 w15 w16se w16cid w16 w16cex w16sdtdh wp14">
   <w:abstractNum w:abstractNumId="0" w15:restartNumberingAfterBreak="0">
+    <w:nsid w:val="06BC140C"/>
+    <w:multiLevelType w:val="hybridMultilevel"/>
+    <w:tmpl w:val="1BBEB898"/>
+    <w:lvl w:ilvl="0" w:tplc="4C09000F">
+      <w:start w:val="1"/>
+      <w:numFmt w:val="decimal"/>
+      <w:lvlText w:val="%1."/>
+      <w:lvlJc w:val="left"/>
+      <w:pPr>
+        <w:ind w:left="720" w:hanging="360"/>
+      </w:pPr>
+      <w:rPr>
+        <w:rFonts w:hint="default"/>
+      </w:rPr>
+    </w:lvl>
+    <w:lvl w:ilvl="1" w:tplc="4C090019">
+      <w:start w:val="1"/>
+      <w:numFmt w:val="lowerLetter"/>
+      <w:lvlText w:val="%2."/>
+      <w:lvlJc w:val="left"/>
+      <w:pPr>
+        <w:ind w:left="1440" w:hanging="360"/>
+      </w:pPr>
+    </w:lvl>
+    <w:lvl w:ilvl="2" w:tplc="4C09001B" w:tentative="1">
+      <w:start w:val="1"/>
+      <w:numFmt w:val="lowerRoman"/>
+      <w:lvlText w:val="%3."/>
+      <w:lvlJc w:val="right"/>
+      <w:pPr>
+        <w:ind w:left="2160" w:hanging="180"/>
+      </w:pPr>
+    </w:lvl>
+    <w:lvl w:ilvl="3" w:tplc="4C09000F" w:tentative="1">
+      <w:start w:val="1"/>
+      <w:numFmt w:val="decimal"/>
+      <w:lvlText w:val="%4."/>
+      <w:lvlJc w:val="left"/>
+      <w:pPr>
+        <w:ind w:left="2880" w:hanging="360"/>
+      </w:pPr>
+    </w:lvl>
+    <w:lvl w:ilvl="4" w:tplc="4C090019" w:tentative="1">
+      <w:start w:val="1"/>
+      <w:numFmt w:val="lowerLetter"/>
+      <w:lvlText w:val="%5."/>
+      <w:lvlJc w:val="left"/>
+      <w:pPr>
+        <w:ind w:left="3600" w:hanging="360"/>
+      </w:pPr>
+    </w:lvl>
+    <w:lvl w:ilvl="5" w:tplc="4C09001B" w:tentative="1">
+      <w:start w:val="1"/>
+      <w:numFmt w:val="lowerRoman"/>
+      <w:lvlText w:val="%6."/>
+      <w:lvlJc w:val="right"/>
+      <w:pPr>
+        <w:ind w:left="4320" w:hanging="180"/>
+      </w:pPr>
+    </w:lvl>
+    <w:lvl w:ilvl="6" w:tplc="4C09000F" w:tentative="1">
+      <w:start w:val="1"/>
+      <w:numFmt w:val="decimal"/>
+      <w:lvlText w:val="%7."/>
+      <w:lvlJc w:val="left"/>
+      <w:pPr>
+        <w:ind w:left="5040" w:hanging="360"/>
+      </w:pPr>
+    </w:lvl>
+    <w:lvl w:ilvl="7" w:tplc="4C090019" w:tentative="1">
+      <w:start w:val="1"/>
+      <w:numFmt w:val="lowerLetter"/>
+      <w:lvlText w:val="%8."/>
+      <w:lvlJc w:val="left"/>
+      <w:pPr>
+        <w:ind w:left="5760" w:hanging="360"/>
+      </w:pPr>
+    </w:lvl>
+    <w:lvl w:ilvl="8" w:tplc="4C09001B" w:tentative="1">
+      <w:start w:val="1"/>
+      <w:numFmt w:val="lowerRoman"/>
+      <w:lvlText w:val="%9."/>
+      <w:lvlJc w:val="right"/>
+      <w:pPr>
+        <w:ind w:left="6480" w:hanging="180"/>
+      </w:pPr>
+    </w:lvl>
+  </w:abstractNum>
+  <w:abstractNum w:abstractNumId="1" w15:restartNumberingAfterBreak="0">
     <w:nsid w:val="0C4B4AC4"/>
     <w:multiLevelType w:val="hybridMultilevel"/>
     <w:tmpl w:val="7D84C55E"/>
@@ -5257,7 +5383,7 @@
       </w:rPr>
     </w:lvl>
   </w:abstractNum>
-  <w:abstractNum w:abstractNumId="1" w15:restartNumberingAfterBreak="0">
+  <w:abstractNum w:abstractNumId="2" w15:restartNumberingAfterBreak="0">
     <w:nsid w:val="11116417"/>
     <w:multiLevelType w:val="hybridMultilevel"/>
     <w:tmpl w:val="B352EF3C"/>
@@ -5370,7 +5496,7 @@
       </w:rPr>
     </w:lvl>
   </w:abstractNum>
-  <w:abstractNum w:abstractNumId="2" w15:restartNumberingAfterBreak="0">
+  <w:abstractNum w:abstractNumId="3" w15:restartNumberingAfterBreak="0">
     <w:nsid w:val="229577EB"/>
     <w:multiLevelType w:val="hybridMultilevel"/>
     <w:tmpl w:val="AE4C3A1A"/>
@@ -5483,7 +5609,7 @@
       </w:rPr>
     </w:lvl>
   </w:abstractNum>
-  <w:abstractNum w:abstractNumId="3" w15:restartNumberingAfterBreak="0">
+  <w:abstractNum w:abstractNumId="4" w15:restartNumberingAfterBreak="0">
     <w:nsid w:val="25597A2A"/>
     <w:multiLevelType w:val="hybridMultilevel"/>
     <w:tmpl w:val="D86650D0"/>
@@ -5596,7 +5722,7 @@
       </w:rPr>
     </w:lvl>
   </w:abstractNum>
-  <w:abstractNum w:abstractNumId="4" w15:restartNumberingAfterBreak="0">
+  <w:abstractNum w:abstractNumId="5" w15:restartNumberingAfterBreak="0">
     <w:nsid w:val="2AF649C8"/>
     <w:multiLevelType w:val="hybridMultilevel"/>
     <w:tmpl w:val="9AB80052"/>
@@ -5709,7 +5835,7 @@
       </w:rPr>
     </w:lvl>
   </w:abstractNum>
-  <w:abstractNum w:abstractNumId="5" w15:restartNumberingAfterBreak="0">
+  <w:abstractNum w:abstractNumId="6" w15:restartNumberingAfterBreak="0">
     <w:nsid w:val="2ED1556E"/>
     <w:multiLevelType w:val="hybridMultilevel"/>
     <w:tmpl w:val="9EA827E0"/>
@@ -5822,7 +5948,7 @@
       </w:rPr>
     </w:lvl>
   </w:abstractNum>
-  <w:abstractNum w:abstractNumId="6" w15:restartNumberingAfterBreak="0">
+  <w:abstractNum w:abstractNumId="7" w15:restartNumberingAfterBreak="0">
     <w:nsid w:val="2F551649"/>
     <w:multiLevelType w:val="hybridMultilevel"/>
     <w:tmpl w:val="D020F7B8"/>
@@ -5935,7 +6061,7 @@
       </w:rPr>
     </w:lvl>
   </w:abstractNum>
-  <w:abstractNum w:abstractNumId="7" w15:restartNumberingAfterBreak="0">
+  <w:abstractNum w:abstractNumId="8" w15:restartNumberingAfterBreak="0">
     <w:nsid w:val="32B33C26"/>
     <w:multiLevelType w:val="hybridMultilevel"/>
     <w:tmpl w:val="91922CE8"/>
@@ -6048,7 +6174,7 @@
       </w:rPr>
     </w:lvl>
   </w:abstractNum>
-  <w:abstractNum w:abstractNumId="8" w15:restartNumberingAfterBreak="0">
+  <w:abstractNum w:abstractNumId="9" w15:restartNumberingAfterBreak="0">
     <w:nsid w:val="3B224BAF"/>
     <w:multiLevelType w:val="hybridMultilevel"/>
     <w:tmpl w:val="647C8240"/>
@@ -6161,7 +6287,7 @@
       </w:rPr>
     </w:lvl>
   </w:abstractNum>
-  <w:abstractNum w:abstractNumId="9" w15:restartNumberingAfterBreak="0">
+  <w:abstractNum w:abstractNumId="10" w15:restartNumberingAfterBreak="0">
     <w:nsid w:val="41B45205"/>
     <w:multiLevelType w:val="hybridMultilevel"/>
     <w:tmpl w:val="604463C0"/>
@@ -6274,7 +6400,7 @@
       </w:rPr>
     </w:lvl>
   </w:abstractNum>
-  <w:abstractNum w:abstractNumId="10" w15:restartNumberingAfterBreak="0">
+  <w:abstractNum w:abstractNumId="11" w15:restartNumberingAfterBreak="0">
     <w:nsid w:val="459B1F49"/>
     <w:multiLevelType w:val="hybridMultilevel"/>
     <w:tmpl w:val="971CA4EE"/>
@@ -6363,7 +6489,7 @@
       </w:pPr>
     </w:lvl>
   </w:abstractNum>
-  <w:abstractNum w:abstractNumId="11" w15:restartNumberingAfterBreak="0">
+  <w:abstractNum w:abstractNumId="12" w15:restartNumberingAfterBreak="0">
     <w:nsid w:val="498C3CE9"/>
     <w:multiLevelType w:val="hybridMultilevel"/>
     <w:tmpl w:val="0EC28F3C"/>
@@ -6476,7 +6602,7 @@
       </w:rPr>
     </w:lvl>
   </w:abstractNum>
-  <w:abstractNum w:abstractNumId="12" w15:restartNumberingAfterBreak="0">
+  <w:abstractNum w:abstractNumId="13" w15:restartNumberingAfterBreak="0">
     <w:nsid w:val="50424A7F"/>
     <w:multiLevelType w:val="hybridMultilevel"/>
     <w:tmpl w:val="588A2CEC"/>
@@ -6589,7 +6715,7 @@
       </w:rPr>
     </w:lvl>
   </w:abstractNum>
-  <w:abstractNum w:abstractNumId="13" w15:restartNumberingAfterBreak="0">
+  <w:abstractNum w:abstractNumId="14" w15:restartNumberingAfterBreak="0">
     <w:nsid w:val="506A2ADA"/>
     <w:multiLevelType w:val="hybridMultilevel"/>
     <w:tmpl w:val="3E84BACC"/>
@@ -6702,7 +6828,7 @@
       </w:rPr>
     </w:lvl>
   </w:abstractNum>
-  <w:abstractNum w:abstractNumId="14" w15:restartNumberingAfterBreak="0">
+  <w:abstractNum w:abstractNumId="15" w15:restartNumberingAfterBreak="0">
     <w:nsid w:val="508662B8"/>
     <w:multiLevelType w:val="hybridMultilevel"/>
     <w:tmpl w:val="FFE6BA6E"/>
@@ -6815,7 +6941,7 @@
       </w:rPr>
     </w:lvl>
   </w:abstractNum>
-  <w:abstractNum w:abstractNumId="15" w15:restartNumberingAfterBreak="0">
+  <w:abstractNum w:abstractNumId="16" w15:restartNumberingAfterBreak="0">
     <w:nsid w:val="5B9D53E0"/>
     <w:multiLevelType w:val="hybridMultilevel"/>
     <w:tmpl w:val="2056FF96"/>
@@ -6928,7 +7054,7 @@
       </w:rPr>
     </w:lvl>
   </w:abstractNum>
-  <w:abstractNum w:abstractNumId="16" w15:restartNumberingAfterBreak="0">
+  <w:abstractNum w:abstractNumId="17" w15:restartNumberingAfterBreak="0">
     <w:nsid w:val="625C319C"/>
     <w:multiLevelType w:val="hybridMultilevel"/>
     <w:tmpl w:val="E73C7698"/>
@@ -7041,7 +7167,7 @@
       </w:rPr>
     </w:lvl>
   </w:abstractNum>
-  <w:abstractNum w:abstractNumId="17" w15:restartNumberingAfterBreak="0">
+  <w:abstractNum w:abstractNumId="18" w15:restartNumberingAfterBreak="0">
     <w:nsid w:val="69EE1BF3"/>
     <w:multiLevelType w:val="hybridMultilevel"/>
     <w:tmpl w:val="BF7A4D08"/>
@@ -7154,7 +7280,7 @@
       </w:rPr>
     </w:lvl>
   </w:abstractNum>
-  <w:abstractNum w:abstractNumId="18" w15:restartNumberingAfterBreak="0">
+  <w:abstractNum w:abstractNumId="19" w15:restartNumberingAfterBreak="0">
     <w:nsid w:val="6B3C30D4"/>
     <w:multiLevelType w:val="hybridMultilevel"/>
     <w:tmpl w:val="AF560A9A"/>
@@ -7267,7 +7393,7 @@
       </w:rPr>
     </w:lvl>
   </w:abstractNum>
-  <w:abstractNum w:abstractNumId="19" w15:restartNumberingAfterBreak="0">
+  <w:abstractNum w:abstractNumId="20" w15:restartNumberingAfterBreak="0">
     <w:nsid w:val="74775281"/>
     <w:multiLevelType w:val="hybridMultilevel"/>
     <w:tmpl w:val="AFEED3F2"/>
@@ -7381,63 +7507,66 @@
     </w:lvl>
   </w:abstractNum>
   <w:num w:numId="1" w16cid:durableId="1327246950">
+    <w:abstractNumId w:val="6"/>
+  </w:num>
+  <w:num w:numId="2" w16cid:durableId="1417364756">
+    <w:abstractNumId w:val="15"/>
+  </w:num>
+  <w:num w:numId="3" w16cid:durableId="399641382">
+    <w:abstractNumId w:val="19"/>
+  </w:num>
+  <w:num w:numId="4" w16cid:durableId="2000645776">
+    <w:abstractNumId w:val="11"/>
+  </w:num>
+  <w:num w:numId="5" w16cid:durableId="1979265261">
+    <w:abstractNumId w:val="9"/>
+  </w:num>
+  <w:num w:numId="6" w16cid:durableId="1538815541">
     <w:abstractNumId w:val="5"/>
   </w:num>
-  <w:num w:numId="2" w16cid:durableId="1417364756">
+  <w:num w:numId="7" w16cid:durableId="510265599">
+    <w:abstractNumId w:val="2"/>
+  </w:num>
+  <w:num w:numId="8" w16cid:durableId="433592924">
+    <w:abstractNumId w:val="7"/>
+  </w:num>
+  <w:num w:numId="9" w16cid:durableId="1595212581">
+    <w:abstractNumId w:val="17"/>
+  </w:num>
+  <w:num w:numId="10" w16cid:durableId="1465388530">
+    <w:abstractNumId w:val="10"/>
+  </w:num>
+  <w:num w:numId="11" w16cid:durableId="1215891098">
+    <w:abstractNumId w:val="20"/>
+  </w:num>
+  <w:num w:numId="12" w16cid:durableId="293564051">
+    <w:abstractNumId w:val="12"/>
+  </w:num>
+  <w:num w:numId="13" w16cid:durableId="89814943">
+    <w:abstractNumId w:val="16"/>
+  </w:num>
+  <w:num w:numId="14" w16cid:durableId="186137095">
+    <w:abstractNumId w:val="18"/>
+  </w:num>
+  <w:num w:numId="15" w16cid:durableId="617681945">
+    <w:abstractNumId w:val="8"/>
+  </w:num>
+  <w:num w:numId="16" w16cid:durableId="778909076">
+    <w:abstractNumId w:val="4"/>
+  </w:num>
+  <w:num w:numId="17" w16cid:durableId="321928059">
+    <w:abstractNumId w:val="3"/>
+  </w:num>
+  <w:num w:numId="18" w16cid:durableId="1775592820">
     <w:abstractNumId w:val="14"/>
   </w:num>
-  <w:num w:numId="3" w16cid:durableId="399641382">
-    <w:abstractNumId w:val="18"/>
+  <w:num w:numId="19" w16cid:durableId="238104964">
+    <w:abstractNumId w:val="13"/>
   </w:num>
-  <w:num w:numId="4" w16cid:durableId="2000645776">
-    <w:abstractNumId w:val="10"/>
-  </w:num>
-  <w:num w:numId="5" w16cid:durableId="1979265261">
-    <w:abstractNumId w:val="8"/>
-  </w:num>
-  <w:num w:numId="6" w16cid:durableId="1538815541">
-    <w:abstractNumId w:val="4"/>
-  </w:num>
-  <w:num w:numId="7" w16cid:durableId="510265599">
+  <w:num w:numId="20" w16cid:durableId="898901177">
     <w:abstractNumId w:val="1"/>
   </w:num>
-  <w:num w:numId="8" w16cid:durableId="433592924">
-    <w:abstractNumId w:val="6"/>
-  </w:num>
-  <w:num w:numId="9" w16cid:durableId="1595212581">
-    <w:abstractNumId w:val="16"/>
-  </w:num>
-  <w:num w:numId="10" w16cid:durableId="1465388530">
-    <w:abstractNumId w:val="9"/>
-  </w:num>
-  <w:num w:numId="11" w16cid:durableId="1215891098">
-    <w:abstractNumId w:val="19"/>
-  </w:num>
-  <w:num w:numId="12" w16cid:durableId="293564051">
-    <w:abstractNumId w:val="11"/>
-  </w:num>
-  <w:num w:numId="13" w16cid:durableId="89814943">
-    <w:abstractNumId w:val="15"/>
-  </w:num>
-  <w:num w:numId="14" w16cid:durableId="186137095">
-    <w:abstractNumId w:val="17"/>
-  </w:num>
-  <w:num w:numId="15" w16cid:durableId="617681945">
-    <w:abstractNumId w:val="7"/>
-  </w:num>
-  <w:num w:numId="16" w16cid:durableId="778909076">
-    <w:abstractNumId w:val="3"/>
-  </w:num>
-  <w:num w:numId="17" w16cid:durableId="321928059">
-    <w:abstractNumId w:val="2"/>
-  </w:num>
-  <w:num w:numId="18" w16cid:durableId="1775592820">
-    <w:abstractNumId w:val="13"/>
-  </w:num>
-  <w:num w:numId="19" w16cid:durableId="238104964">
-    <w:abstractNumId w:val="12"/>
-  </w:num>
-  <w:num w:numId="20" w16cid:durableId="898901177">
+  <w:num w:numId="21" w16cid:durableId="1945726306">
     <w:abstractNumId w:val="0"/>
   </w:num>
 </w:numbering>
@@ -7843,7 +7972,7 @@
   <w:style w:type="paragraph" w:default="1" w:styleId="Normal">
     <w:name w:val="Normal"/>
     <w:qFormat/>
-    <w:rsid w:val="00804583"/>
+    <w:rsid w:val="006E596E"/>
   </w:style>
   <w:style w:type="character" w:default="1" w:styleId="DefaultParagraphFont">
     <w:name w:val="Default Paragraph Font"/>

</xml_diff>